<commit_message>
uz je to konec, uz to pochop
</commit_message>
<xml_diff>
--- a/Obsah-Zámeru-Projektu.docx
+++ b/Obsah-Zámeru-Projektu.docx
@@ -26,6 +26,128 @@
     </w:p>
     <w:p>
       <w:pPr>
+        <w:jc w:val="center"/>
+        <w:rPr>
+          <w:b/>
+          <w:bCs/>
+          <w:sz w:val="36"/>
+          <w:szCs w:val="36"/>
+          <w:lang w:val="sk-SK"/>
+        </w:rPr>
+      </w:pPr>
+      <w:r>
+        <w:rPr>
+          <w:b/>
+          <w:bCs/>
+          <w:sz w:val="36"/>
+          <w:szCs w:val="36"/>
+          <w:lang w:val="sk-SK"/>
+        </w:rPr>
+        <w:t>Mário „</w:t>
+      </w:r>
+      <w:proofErr w:type="spellStart"/>
+      <w:r>
+        <w:rPr>
+          <w:b/>
+          <w:bCs/>
+          <w:sz w:val="36"/>
+          <w:szCs w:val="36"/>
+          <w:lang w:val="sk-SK"/>
+        </w:rPr>
+        <w:t>Kornot</w:t>
+      </w:r>
+      <w:proofErr w:type="spellEnd"/>
+      <w:r>
+        <w:rPr>
+          <w:b/>
+          <w:bCs/>
+          <w:sz w:val="36"/>
+          <w:szCs w:val="36"/>
+          <w:lang w:val="sk-SK"/>
+        </w:rPr>
+        <w:t>“ Babiar</w:t>
+      </w:r>
+    </w:p>
+    <w:p>
+      <w:pPr>
+        <w:jc w:val="center"/>
+        <w:rPr>
+          <w:b/>
+          <w:bCs/>
+          <w:sz w:val="36"/>
+          <w:szCs w:val="36"/>
+          <w:lang w:val="sk-SK"/>
+        </w:rPr>
+      </w:pPr>
+      <w:r>
+        <w:rPr>
+          <w:b/>
+          <w:bCs/>
+          <w:sz w:val="36"/>
+          <w:szCs w:val="36"/>
+          <w:lang w:val="sk-SK"/>
+        </w:rPr>
+        <w:t xml:space="preserve"> Peter „Bandasky“ </w:t>
+      </w:r>
+      <w:proofErr w:type="spellStart"/>
+      <w:r>
+        <w:rPr>
+          <w:b/>
+          <w:bCs/>
+          <w:sz w:val="36"/>
+          <w:szCs w:val="36"/>
+          <w:lang w:val="sk-SK"/>
+        </w:rPr>
+        <w:t>Brandajský</w:t>
+      </w:r>
+      <w:proofErr w:type="spellEnd"/>
+    </w:p>
+    <w:p>
+      <w:pPr>
+        <w:jc w:val="center"/>
+        <w:rPr>
+          <w:b/>
+          <w:bCs/>
+          <w:sz w:val="36"/>
+          <w:szCs w:val="36"/>
+          <w:lang w:val="sk-SK"/>
+        </w:rPr>
+      </w:pPr>
+      <w:r>
+        <w:rPr>
+          <w:b/>
+          <w:bCs/>
+          <w:sz w:val="36"/>
+          <w:szCs w:val="36"/>
+          <w:lang w:val="sk-SK"/>
+        </w:rPr>
+        <w:t>Martin „</w:t>
+      </w:r>
+      <w:proofErr w:type="spellStart"/>
+      <w:r>
+        <w:rPr>
+          <w:b/>
+          <w:bCs/>
+          <w:sz w:val="36"/>
+          <w:szCs w:val="36"/>
+          <w:lang w:val="sk-SK"/>
+        </w:rPr>
+        <w:t>Podmo</w:t>
+      </w:r>
+      <w:proofErr w:type="spellEnd"/>
+      <w:r>
+        <w:rPr>
+          <w:b/>
+          <w:bCs/>
+          <w:sz w:val="36"/>
+          <w:szCs w:val="36"/>
+          <w:lang w:val="sk-SK"/>
+        </w:rPr>
+        <w:t>“ Podmanický</w:t>
+      </w:r>
+    </w:p>
+    <w:p>
+      <w:pPr>
         <w:rPr>
           <w:b/>
           <w:bCs/>
@@ -415,6 +537,7 @@
           <w:lang w:val="sk-SK" w:eastAsia="sk-SK"/>
           <w14:ligatures w14:val="none"/>
         </w:rPr>
+        <w:lastRenderedPageBreak/>
         <w:t>Celková cena projektu:</w:t>
       </w:r>
     </w:p>

</xml_diff>

<commit_message>
zmenenie funkcnych poziadaviek a uprava dokumentu
</commit_message>
<xml_diff>
--- a/Obsah-Zámeru-Projektu.docx
+++ b/Obsah-Zámeru-Projektu.docx
@@ -39,19 +39,19 @@
           <w:sz w:val="36"/>
           <w:szCs w:val="36"/>
         </w:rPr>
-        <w:t>Mário „</w:t>
-      </w:r>
-      <w:proofErr w:type="spellStart"/>
-      <w:r>
+        <w:t>Mário „Kornot“ Babiar</w:t>
+      </w:r>
+    </w:p>
+    <w:p>
+      <w:pPr>
+        <w:jc w:val="center"/>
         <w:rPr>
           <w:b/>
           <w:bCs/>
           <w:sz w:val="36"/>
           <w:szCs w:val="36"/>
         </w:rPr>
-        <w:t>Kornot</w:t>
-      </w:r>
-      <w:proofErr w:type="spellEnd"/>
+      </w:pPr>
       <w:r>
         <w:rPr>
           <w:b/>
@@ -59,78 +59,27 @@
           <w:sz w:val="36"/>
           <w:szCs w:val="36"/>
         </w:rPr>
-        <w:t xml:space="preserve">“ </w:t>
-      </w:r>
-      <w:proofErr w:type="spellStart"/>
-      <w:r>
+        <w:t xml:space="preserve"> Peter „Bandasky“ Brandajský</w:t>
+      </w:r>
+    </w:p>
+    <w:p>
+      <w:pPr>
+        <w:jc w:val="center"/>
         <w:rPr>
           <w:b/>
           <w:bCs/>
           <w:sz w:val="36"/>
           <w:szCs w:val="36"/>
         </w:rPr>
-        <w:t>Babiar</w:t>
-      </w:r>
-      <w:proofErr w:type="spellEnd"/>
-    </w:p>
-    <w:p>
-      <w:pPr>
-        <w:jc w:val="center"/>
+      </w:pPr>
+      <w:r>
         <w:rPr>
           <w:b/>
           <w:bCs/>
           <w:sz w:val="36"/>
           <w:szCs w:val="36"/>
         </w:rPr>
-      </w:pPr>
-      <w:r>
-        <w:rPr>
-          <w:b/>
-          <w:bCs/>
-          <w:sz w:val="36"/>
-          <w:szCs w:val="36"/>
-        </w:rPr>
-        <w:t xml:space="preserve"> Peter „Bandasky“ Brandajský</w:t>
-      </w:r>
-    </w:p>
-    <w:p>
-      <w:pPr>
-        <w:jc w:val="center"/>
-        <w:rPr>
-          <w:b/>
-          <w:bCs/>
-          <w:sz w:val="36"/>
-          <w:szCs w:val="36"/>
-        </w:rPr>
-      </w:pPr>
-      <w:r>
-        <w:rPr>
-          <w:b/>
-          <w:bCs/>
-          <w:sz w:val="36"/>
-          <w:szCs w:val="36"/>
-        </w:rPr>
-        <w:t>Martin „</w:t>
-      </w:r>
-      <w:proofErr w:type="spellStart"/>
-      <w:r>
-        <w:rPr>
-          <w:b/>
-          <w:bCs/>
-          <w:sz w:val="36"/>
-          <w:szCs w:val="36"/>
-        </w:rPr>
-        <w:t>Podmo</w:t>
-      </w:r>
-      <w:proofErr w:type="spellEnd"/>
-      <w:r>
-        <w:rPr>
-          <w:b/>
-          <w:bCs/>
-          <w:sz w:val="36"/>
-          <w:szCs w:val="36"/>
-        </w:rPr>
-        <w:t>“ Podmanický</w:t>
+        <w:t>Martin „Podmo“ Podmanický</w:t>
       </w:r>
     </w:p>
     <w:p>
@@ -1108,7 +1057,7 @@
     </w:p>
     <w:p>
       <w:pPr>
-        <w:pStyle w:val="Normlnywebov"/>
+        <w:pStyle w:val="NormalWeb"/>
         <w:numPr>
           <w:ilvl w:val="0"/>
           <w:numId w:val="5"/>
@@ -1126,7 +1075,7 @@
     </w:p>
     <w:p>
       <w:pPr>
-        <w:pStyle w:val="Normlnywebov"/>
+        <w:pStyle w:val="NormalWeb"/>
         <w:numPr>
           <w:ilvl w:val="0"/>
           <w:numId w:val="5"/>
@@ -1139,26 +1088,12 @@
         <w:rPr>
           <w:rFonts w:asciiTheme="minorHAnsi" w:hAnsiTheme="minorHAnsi"/>
         </w:rPr>
-        <w:t xml:space="preserve">Bezpečnostné riziká: Únik citlivých údajov o používateľoch alebo narušenie bezpečnosti portálu by mohlo poškodiť dôveru zákazníkov a spôsobiť </w:t>
-      </w:r>
-      <w:proofErr w:type="spellStart"/>
-      <w:r>
-        <w:rPr>
-          <w:rFonts w:asciiTheme="minorHAnsi" w:hAnsiTheme="minorHAnsi"/>
-        </w:rPr>
-        <w:t>reputačné</w:t>
-      </w:r>
-      <w:proofErr w:type="spellEnd"/>
-      <w:r>
-        <w:rPr>
-          <w:rFonts w:asciiTheme="minorHAnsi" w:hAnsiTheme="minorHAnsi"/>
-        </w:rPr>
-        <w:t xml:space="preserve"> škody.</w:t>
-      </w:r>
-    </w:p>
-    <w:p>
-      <w:pPr>
-        <w:pStyle w:val="Normlnywebov"/>
+        <w:t>Bezpečnostné riziká: Únik citlivých údajov o používateľoch alebo narušenie bezpečnosti portálu by mohlo poškodiť dôveru zákazníkov a spôsobiť reputačné škody.</w:t>
+      </w:r>
+    </w:p>
+    <w:p>
+      <w:pPr>
+        <w:pStyle w:val="NormalWeb"/>
         <w:numPr>
           <w:ilvl w:val="0"/>
           <w:numId w:val="5"/>
@@ -1176,7 +1111,7 @@
     </w:p>
     <w:p>
       <w:pPr>
-        <w:pStyle w:val="Normlnywebov"/>
+        <w:pStyle w:val="NormalWeb"/>
         <w:numPr>
           <w:ilvl w:val="0"/>
           <w:numId w:val="5"/>
@@ -1585,6 +1520,365 @@
         <w:rPr>
           <w:b/>
           <w:bCs/>
+          <w:sz w:val="48"/>
+          <w:szCs w:val="48"/>
+        </w:rPr>
+      </w:pPr>
+      <w:r>
+        <w:rPr>
+          <w:b/>
+          <w:bCs/>
+          <w:noProof/>
+          <w:sz w:val="32"/>
+          <w:szCs w:val="32"/>
+        </w:rPr>
+        <w:t>Vyplnenie Fromulára</w:t>
+      </w:r>
+      <w:r>
+        <w:rPr>
+          <w:b/>
+          <w:bCs/>
+          <w:sz w:val="48"/>
+          <w:szCs w:val="48"/>
+        </w:rPr>
+        <w:br/>
+      </w:r>
+      <w:r>
+        <w:rPr>
+          <w:sz w:val="28"/>
+          <w:szCs w:val="28"/>
+        </w:rPr>
+        <w:t>Počas tohto</w:t>
+      </w:r>
+      <w:r>
+        <w:rPr>
+          <w:sz w:val="28"/>
+          <w:szCs w:val="28"/>
+        </w:rPr>
+        <w:t xml:space="preserve"> procesu používateľ</w:t>
+      </w:r>
+      <w:r>
+        <w:rPr>
+          <w:sz w:val="28"/>
+          <w:szCs w:val="28"/>
+        </w:rPr>
+        <w:t xml:space="preserve"> zadáva do formuláru potrebné inf</w:t>
+      </w:r>
+      <w:r>
+        <w:rPr>
+          <w:sz w:val="28"/>
+          <w:szCs w:val="28"/>
+        </w:rPr>
+        <w:t>o</w:t>
+      </w:r>
+      <w:r>
+        <w:rPr>
+          <w:sz w:val="28"/>
+          <w:szCs w:val="28"/>
+        </w:rPr>
+        <w:t xml:space="preserve">rmácie, ktoré od neho ten </w:t>
+      </w:r>
+      <w:r>
+        <w:rPr>
+          <w:sz w:val="28"/>
+          <w:szCs w:val="28"/>
+        </w:rPr>
+        <w:t>formulár</w:t>
+      </w:r>
+      <w:r>
+        <w:rPr>
+          <w:sz w:val="28"/>
+          <w:szCs w:val="28"/>
+        </w:rPr>
+        <w:t xml:space="preserve"> vyžaduje</w:t>
+      </w:r>
+      <w:r>
+        <w:rPr>
+          <w:sz w:val="28"/>
+          <w:szCs w:val="28"/>
+        </w:rPr>
+        <w:t>.</w:t>
+      </w:r>
+      <w:r>
+        <w:rPr>
+          <w:sz w:val="28"/>
+          <w:szCs w:val="28"/>
+        </w:rPr>
+        <w:t xml:space="preserve"> Cieľ je získanie potrebných informácií na ďalšie spracovanie. </w:t>
+      </w:r>
+      <w:r>
+        <w:rPr>
+          <w:sz w:val="28"/>
+          <w:szCs w:val="28"/>
+        </w:rPr>
+        <w:t>Výstupom tohto procesu sú dáta získane od užívateľa</w:t>
+      </w:r>
+      <w:r>
+        <w:rPr>
+          <w:sz w:val="28"/>
+          <w:szCs w:val="28"/>
+        </w:rPr>
+        <w:t>.</w:t>
+      </w:r>
+    </w:p>
+    <w:p>
+      <w:pPr>
+        <w:rPr>
+          <w:b/>
+          <w:bCs/>
+          <w:sz w:val="48"/>
+          <w:szCs w:val="48"/>
+        </w:rPr>
+      </w:pPr>
+      <w:r>
+        <w:rPr>
+          <w:b/>
+          <w:bCs/>
+          <w:noProof/>
+          <w:sz w:val="32"/>
+          <w:szCs w:val="32"/>
+        </w:rPr>
+        <w:t>Vizualizácia</w:t>
+      </w:r>
+      <w:r>
+        <w:rPr>
+          <w:b/>
+          <w:bCs/>
+          <w:sz w:val="48"/>
+          <w:szCs w:val="48"/>
+        </w:rPr>
+        <w:br/>
+      </w:r>
+      <w:r>
+        <w:rPr>
+          <w:sz w:val="28"/>
+          <w:szCs w:val="28"/>
+        </w:rPr>
+        <w:t>Počas tohto procesu</w:t>
+      </w:r>
+      <w:r>
+        <w:rPr>
+          <w:sz w:val="28"/>
+          <w:szCs w:val="28"/>
+        </w:rPr>
+        <w:t xml:space="preserve"> sa vygenerujú 3 vizualizácie, na základe dát z predošlého procesu. Cieľ je aby si používateľ vybral jednu z troch vygenerovaných vizualizácií. </w:t>
+      </w:r>
+      <w:r>
+        <w:rPr>
+          <w:sz w:val="28"/>
+          <w:szCs w:val="28"/>
+        </w:rPr>
+        <w:t>V</w:t>
+      </w:r>
+      <w:r>
+        <w:rPr>
+          <w:sz w:val="28"/>
+          <w:szCs w:val="28"/>
+        </w:rPr>
+        <w:t>ýstupom tohto procesu sú 3 vygenerované vizualizácie.</w:t>
+      </w:r>
+    </w:p>
+    <w:p>
+      <w:pPr>
+        <w:rPr>
+          <w:b/>
+          <w:bCs/>
+          <w:sz w:val="48"/>
+          <w:szCs w:val="48"/>
+        </w:rPr>
+      </w:pPr>
+      <w:r>
+        <w:rPr>
+          <w:b/>
+          <w:bCs/>
+          <w:noProof/>
+          <w:sz w:val="32"/>
+          <w:szCs w:val="32"/>
+        </w:rPr>
+        <w:t>Zobrazenie Materiálov</w:t>
+      </w:r>
+      <w:r>
+        <w:rPr>
+          <w:b/>
+          <w:bCs/>
+          <w:sz w:val="48"/>
+          <w:szCs w:val="48"/>
+        </w:rPr>
+        <w:br/>
+      </w:r>
+      <w:r>
+        <w:rPr>
+          <w:sz w:val="28"/>
+          <w:szCs w:val="28"/>
+        </w:rPr>
+        <w:t>Počas tohto procesu</w:t>
+      </w:r>
+      <w:r>
+        <w:rPr>
+          <w:sz w:val="28"/>
+          <w:szCs w:val="28"/>
+        </w:rPr>
+        <w:t xml:space="preserve"> sa vygeneruje potrebný počet materiálov. Potrebujeme dáta z formulára a z</w:t>
+      </w:r>
+      <w:r>
+        <w:rPr>
+          <w:sz w:val="28"/>
+          <w:szCs w:val="28"/>
+        </w:rPr>
+        <w:t> </w:t>
+      </w:r>
+      <w:r>
+        <w:rPr>
+          <w:sz w:val="28"/>
+          <w:szCs w:val="28"/>
+        </w:rPr>
+        <w:t>vizualizácie</w:t>
+      </w:r>
+      <w:r>
+        <w:rPr>
+          <w:sz w:val="28"/>
+          <w:szCs w:val="28"/>
+        </w:rPr>
+        <w:t xml:space="preserve">. Cieľom je, aby sme </w:t>
+      </w:r>
+      <w:r>
+        <w:rPr>
+          <w:sz w:val="28"/>
+          <w:szCs w:val="28"/>
+        </w:rPr>
+        <w:lastRenderedPageBreak/>
+        <w:t>používateľom zobrazili všetky potrebné materiály. Výstupom tohto procesu sú dáta jednotlivých materiálov, (typ, počet, možno cena z nejakej všeobecnej databázy).</w:t>
+      </w:r>
+    </w:p>
+    <w:p>
+      <w:pPr>
+        <w:rPr>
+          <w:b/>
+          <w:bCs/>
+          <w:sz w:val="48"/>
+          <w:szCs w:val="48"/>
+        </w:rPr>
+      </w:pPr>
+      <w:r>
+        <w:rPr>
+          <w:b/>
+          <w:bCs/>
+          <w:noProof/>
+          <w:sz w:val="32"/>
+          <w:szCs w:val="32"/>
+        </w:rPr>
+        <w:t>Zobrazenie Odberných Miest</w:t>
+      </w:r>
+      <w:r>
+        <w:rPr>
+          <w:b/>
+          <w:bCs/>
+          <w:sz w:val="48"/>
+          <w:szCs w:val="48"/>
+        </w:rPr>
+        <w:br/>
+      </w:r>
+      <w:r>
+        <w:rPr>
+          <w:sz w:val="28"/>
+          <w:szCs w:val="28"/>
+        </w:rPr>
+        <w:t>Počas tohto procesu sa zobrazí x počet (záleží na tom, či sa v danej oblasti nachádza veľa alebo málo odberných miest) odberných miest pre vybraný materiál.</w:t>
+      </w:r>
+      <w:r>
+        <w:rPr>
+          <w:sz w:val="28"/>
+          <w:szCs w:val="28"/>
+        </w:rPr>
+        <w:t xml:space="preserve"> Proces potrebuje dáta materiálov.</w:t>
+      </w:r>
+      <w:r>
+        <w:rPr>
+          <w:sz w:val="28"/>
+          <w:szCs w:val="28"/>
+        </w:rPr>
+        <w:t xml:space="preserve"> Cieľom je, aby s</w:t>
+      </w:r>
+      <w:r>
+        <w:rPr>
+          <w:sz w:val="28"/>
+          <w:szCs w:val="28"/>
+        </w:rPr>
+        <w:t xml:space="preserve">me </w:t>
+      </w:r>
+      <w:r>
+        <w:rPr>
+          <w:sz w:val="28"/>
+          <w:szCs w:val="28"/>
+        </w:rPr>
+        <w:t>používateľovi</w:t>
+      </w:r>
+      <w:r>
+        <w:rPr>
+          <w:sz w:val="28"/>
+          <w:szCs w:val="28"/>
+        </w:rPr>
+        <w:t xml:space="preserve"> uľahčili </w:t>
+      </w:r>
+      <w:r>
+        <w:rPr>
+          <w:sz w:val="28"/>
+          <w:szCs w:val="28"/>
+        </w:rPr>
+        <w:t>hľadanie</w:t>
+      </w:r>
+      <w:r>
+        <w:rPr>
+          <w:sz w:val="28"/>
+          <w:szCs w:val="28"/>
+        </w:rPr>
+        <w:t xml:space="preserve"> odberných miest alebo rovno objednávanie materiálov z odberného miesta. Výstupom sú dáta odberných miest, ako cena za materiál, cena za dovoz, vzdialenosť atď.</w:t>
+      </w:r>
+    </w:p>
+    <w:p>
+      <w:pPr>
+        <w:rPr>
+          <w:b/>
+          <w:bCs/>
+          <w:sz w:val="48"/>
+          <w:szCs w:val="48"/>
+        </w:rPr>
+      </w:pPr>
+      <w:r>
+        <w:rPr>
+          <w:b/>
+          <w:bCs/>
+          <w:noProof/>
+          <w:sz w:val="32"/>
+          <w:szCs w:val="32"/>
+        </w:rPr>
+        <w:t>Zobrazenie Súhrnu</w:t>
+      </w:r>
+      <w:r>
+        <w:rPr>
+          <w:b/>
+          <w:bCs/>
+          <w:sz w:val="48"/>
+          <w:szCs w:val="48"/>
+        </w:rPr>
+        <w:br/>
+      </w:r>
+      <w:r>
+        <w:rPr>
+          <w:sz w:val="28"/>
+          <w:szCs w:val="28"/>
+        </w:rPr>
+        <w:t>Počas tohto procesu sa zobrazí celkový súhrn, v ktorom bude zobrazená vybraná vizualizácia, zoznam a počet materiálov, vybrané odberné miesta, jednotlivé ceny za materiály, dovoz a celková cena. Cieľom je získať celkový plán stavby na jednom mieste a jednoducho upravovať zoznam materiálov. Výstupom sú informácie o celej stavte(vizualizácia, zoznam materiálov aj s cenami).</w:t>
+      </w:r>
+      <w:r>
+        <w:br w:type="page"/>
+      </w:r>
+    </w:p>
+    <w:p>
+      <w:pPr>
+        <w:rPr>
+          <w:b/>
+          <w:bCs/>
           <w:sz w:val="40"/>
           <w:szCs w:val="40"/>
         </w:rPr>
@@ -1593,376 +1887,9 @@
         <w:rPr>
           <w:noProof/>
         </w:rPr>
-        <w:drawing>
-          <wp:inline distT="0" distB="0" distL="0" distR="0" wp14:anchorId="5A50584E" wp14:editId="27FF5150">
-            <wp:extent cx="5731510" cy="2310765"/>
-            <wp:effectExtent l="0" t="0" r="2540" b="0"/>
-            <wp:docPr id="789457428" name="Picture 1" descr="A diagram of a computer flowchart&#10;&#10;Description automatically generated"/>
-            <wp:cNvGraphicFramePr>
-              <a:graphicFrameLocks xmlns:a="http://schemas.openxmlformats.org/drawingml/2006/main" noChangeAspect="1"/>
-            </wp:cNvGraphicFramePr>
-            <a:graphic xmlns:a="http://schemas.openxmlformats.org/drawingml/2006/main">
-              <a:graphicData uri="http://schemas.openxmlformats.org/drawingml/2006/picture">
-                <pic:pic xmlns:pic="http://schemas.openxmlformats.org/drawingml/2006/picture">
-                  <pic:nvPicPr>
-                    <pic:cNvPr id="789457428" name="Picture 1" descr="A diagram of a computer flowchart&#10;&#10;Description automatically generated"/>
-                    <pic:cNvPicPr/>
-                  </pic:nvPicPr>
-                  <pic:blipFill>
-                    <a:blip r:embed="rId12"/>
-                    <a:stretch>
-                      <a:fillRect/>
-                    </a:stretch>
-                  </pic:blipFill>
-                  <pic:spPr>
-                    <a:xfrm>
-                      <a:off x="0" y="0"/>
-                      <a:ext cx="5731510" cy="2310765"/>
-                    </a:xfrm>
-                    <a:prstGeom prst="rect">
-                      <a:avLst/>
-                    </a:prstGeom>
-                  </pic:spPr>
-                </pic:pic>
-              </a:graphicData>
-            </a:graphic>
-          </wp:inline>
-        </w:drawing>
-      </w:r>
-    </w:p>
-    <w:p>
-      <w:r>
-        <w:t>Počas tohto</w:t>
-      </w:r>
-      <w:r>
-        <w:t xml:space="preserve"> procesu používateľ</w:t>
-      </w:r>
-      <w:r>
-        <w:t xml:space="preserve"> zadáva do formuláru potrebné inf</w:t>
-      </w:r>
-      <w:r>
-        <w:t>o</w:t>
-      </w:r>
-      <w:r>
-        <w:t xml:space="preserve">rmácie, ktoré od neho ten </w:t>
-      </w:r>
-      <w:r>
-        <w:t>formulár</w:t>
-      </w:r>
-      <w:r>
-        <w:t xml:space="preserve"> vyžaduje</w:t>
-      </w:r>
-      <w:r>
-        <w:t>.</w:t>
-      </w:r>
-      <w:r>
-        <w:t xml:space="preserve"> Cieľ je získanie potrebných informácií na ďalšie spracovanie. </w:t>
-      </w:r>
-      <w:r>
-        <w:t>Výstupom tohto procesu sú dáta získane od užívateľa</w:t>
-      </w:r>
-      <w:r>
-        <w:t>.</w:t>
-      </w:r>
-    </w:p>
-    <w:p>
-      <w:pPr>
-        <w:rPr>
-          <w:b/>
-          <w:bCs/>
-          <w:sz w:val="40"/>
-          <w:szCs w:val="40"/>
-        </w:rPr>
-      </w:pPr>
-      <w:r>
-        <w:rPr>
-          <w:noProof/>
-        </w:rPr>
         <w:lastRenderedPageBreak/>
         <w:drawing>
-          <wp:inline distT="0" distB="0" distL="0" distR="0" wp14:anchorId="0558F858" wp14:editId="287E5E19">
-            <wp:extent cx="5731510" cy="2474595"/>
-            <wp:effectExtent l="0" t="0" r="2540" b="1905"/>
-            <wp:docPr id="519665372" name="Picture 1" descr="A diagram of a diagram&#10;&#10;Description automatically generated"/>
-            <wp:cNvGraphicFramePr>
-              <a:graphicFrameLocks xmlns:a="http://schemas.openxmlformats.org/drawingml/2006/main" noChangeAspect="1"/>
-            </wp:cNvGraphicFramePr>
-            <a:graphic xmlns:a="http://schemas.openxmlformats.org/drawingml/2006/main">
-              <a:graphicData uri="http://schemas.openxmlformats.org/drawingml/2006/picture">
-                <pic:pic xmlns:pic="http://schemas.openxmlformats.org/drawingml/2006/picture">
-                  <pic:nvPicPr>
-                    <pic:cNvPr id="519665372" name="Picture 1" descr="A diagram of a diagram&#10;&#10;Description automatically generated"/>
-                    <pic:cNvPicPr/>
-                  </pic:nvPicPr>
-                  <pic:blipFill>
-                    <a:blip r:embed="rId13"/>
-                    <a:stretch>
-                      <a:fillRect/>
-                    </a:stretch>
-                  </pic:blipFill>
-                  <pic:spPr>
-                    <a:xfrm>
-                      <a:off x="0" y="0"/>
-                      <a:ext cx="5731510" cy="2474595"/>
-                    </a:xfrm>
-                    <a:prstGeom prst="rect">
-                      <a:avLst/>
-                    </a:prstGeom>
-                  </pic:spPr>
-                </pic:pic>
-              </a:graphicData>
-            </a:graphic>
-          </wp:inline>
-        </w:drawing>
-      </w:r>
-    </w:p>
-    <w:p>
-      <w:r>
-        <w:t>Počas tohto procesu</w:t>
-      </w:r>
-      <w:r>
-        <w:t xml:space="preserve"> sa vygenerujú 3 vizualizácie, na základe dát z predošlého procesu. Cieľ je aby si používateľ vybral jednu z troch vygenerovaných vizualizácií. </w:t>
-      </w:r>
-      <w:r>
-        <w:t>V</w:t>
-      </w:r>
-      <w:r>
-        <w:t xml:space="preserve">ýstupom </w:t>
-      </w:r>
-      <w:r>
-        <w:t>tohto procesu sú 3 vygenerované vizualizácie.</w:t>
-      </w:r>
-    </w:p>
-    <w:p>
-      <w:pPr>
-        <w:rPr>
-          <w:b/>
-          <w:bCs/>
-          <w:sz w:val="40"/>
-          <w:szCs w:val="40"/>
-        </w:rPr>
-      </w:pPr>
-      <w:r>
-        <w:rPr>
-          <w:noProof/>
-        </w:rPr>
-        <w:drawing>
-          <wp:inline distT="0" distB="0" distL="0" distR="0" wp14:anchorId="675C680A" wp14:editId="3614D118">
-            <wp:extent cx="5731510" cy="2507615"/>
-            <wp:effectExtent l="0" t="0" r="2540" b="6985"/>
-            <wp:docPr id="1646074993" name="Picture 1" descr="A diagram of a diagram&#10;&#10;Description automatically generated"/>
-            <wp:cNvGraphicFramePr>
-              <a:graphicFrameLocks xmlns:a="http://schemas.openxmlformats.org/drawingml/2006/main" noChangeAspect="1"/>
-            </wp:cNvGraphicFramePr>
-            <a:graphic xmlns:a="http://schemas.openxmlformats.org/drawingml/2006/main">
-              <a:graphicData uri="http://schemas.openxmlformats.org/drawingml/2006/picture">
-                <pic:pic xmlns:pic="http://schemas.openxmlformats.org/drawingml/2006/picture">
-                  <pic:nvPicPr>
-                    <pic:cNvPr id="1646074993" name="Picture 1" descr="A diagram of a diagram&#10;&#10;Description automatically generated"/>
-                    <pic:cNvPicPr/>
-                  </pic:nvPicPr>
-                  <pic:blipFill>
-                    <a:blip r:embed="rId14"/>
-                    <a:stretch>
-                      <a:fillRect/>
-                    </a:stretch>
-                  </pic:blipFill>
-                  <pic:spPr>
-                    <a:xfrm>
-                      <a:off x="0" y="0"/>
-                      <a:ext cx="5731510" cy="2507615"/>
-                    </a:xfrm>
-                    <a:prstGeom prst="rect">
-                      <a:avLst/>
-                    </a:prstGeom>
-                  </pic:spPr>
-                </pic:pic>
-              </a:graphicData>
-            </a:graphic>
-          </wp:inline>
-        </w:drawing>
-      </w:r>
-    </w:p>
-    <w:p>
-      <w:r>
-        <w:t>Počas tohto procesu</w:t>
-      </w:r>
-      <w:r>
-        <w:t xml:space="preserve"> sa vygeneruje potrebný počet materiálov. Potrebujeme dáta z formulára a z</w:t>
-      </w:r>
-      <w:r>
-        <w:t> </w:t>
-      </w:r>
-      <w:r>
-        <w:t>vizualizácie</w:t>
-      </w:r>
-      <w:r>
-        <w:t>. Cieľom je, aby sme používateľom zobrazili všetky potrebné materiály. Výstupom tohto procesu sú dáta jednotlivých materiálov, (typ, počet, možno cena z nejakej všeobecnej databázy).</w:t>
-      </w:r>
-    </w:p>
-    <w:p>
-      <w:pPr>
-        <w:rPr>
-          <w:b/>
-          <w:bCs/>
-          <w:sz w:val="40"/>
-          <w:szCs w:val="40"/>
-        </w:rPr>
-      </w:pPr>
-      <w:r>
-        <w:rPr>
-          <w:noProof/>
-        </w:rPr>
-        <w:lastRenderedPageBreak/>
-        <w:drawing>
-          <wp:inline distT="0" distB="0" distL="0" distR="0" wp14:anchorId="13507FBF" wp14:editId="39D60ACB">
-            <wp:extent cx="5731510" cy="2542540"/>
-            <wp:effectExtent l="0" t="0" r="2540" b="0"/>
-            <wp:docPr id="1935997001" name="Picture 1" descr="A diagram of a data flow&#10;&#10;Description automatically generated"/>
-            <wp:cNvGraphicFramePr>
-              <a:graphicFrameLocks xmlns:a="http://schemas.openxmlformats.org/drawingml/2006/main" noChangeAspect="1"/>
-            </wp:cNvGraphicFramePr>
-            <a:graphic xmlns:a="http://schemas.openxmlformats.org/drawingml/2006/main">
-              <a:graphicData uri="http://schemas.openxmlformats.org/drawingml/2006/picture">
-                <pic:pic xmlns:pic="http://schemas.openxmlformats.org/drawingml/2006/picture">
-                  <pic:nvPicPr>
-                    <pic:cNvPr id="1935997001" name="Picture 1" descr="A diagram of a data flow&#10;&#10;Description automatically generated"/>
-                    <pic:cNvPicPr/>
-                  </pic:nvPicPr>
-                  <pic:blipFill>
-                    <a:blip r:embed="rId15"/>
-                    <a:stretch>
-                      <a:fillRect/>
-                    </a:stretch>
-                  </pic:blipFill>
-                  <pic:spPr>
-                    <a:xfrm>
-                      <a:off x="0" y="0"/>
-                      <a:ext cx="5731510" cy="2542540"/>
-                    </a:xfrm>
-                    <a:prstGeom prst="rect">
-                      <a:avLst/>
-                    </a:prstGeom>
-                  </pic:spPr>
-                </pic:pic>
-              </a:graphicData>
-            </a:graphic>
-          </wp:inline>
-        </w:drawing>
-      </w:r>
-    </w:p>
-    <w:p>
-      <w:r>
-        <w:t>Počas tohto procesu sa zobrazí x počet (záleží na tom, či sa v danej oblasti nachádza veľa alebo málo odberných miest) odberných miest pre vybraný materiál.</w:t>
-      </w:r>
-      <w:r>
-        <w:t xml:space="preserve"> Proces potrebuje dáta materiálov.</w:t>
-      </w:r>
-      <w:r>
-        <w:t xml:space="preserve"> Cieľom je, aby s</w:t>
-      </w:r>
-      <w:r>
-        <w:t xml:space="preserve">me </w:t>
-      </w:r>
-      <w:r>
-        <w:t>používateľovi</w:t>
-      </w:r>
-      <w:r>
-        <w:t xml:space="preserve"> uľahčili </w:t>
-      </w:r>
-      <w:r>
-        <w:t>hľadanie</w:t>
-      </w:r>
-      <w:r>
-        <w:t xml:space="preserve"> odberných miest alebo rovno objednávanie materiálov z odberného miesta. Výstupom sú dáta odberných miest, ako cena za materiál, cena za dovoz, vzdialenosť atď.</w:t>
-      </w:r>
-    </w:p>
-    <w:p>
-      <w:pPr>
-        <w:rPr>
-          <w:b/>
-          <w:bCs/>
-          <w:sz w:val="40"/>
-          <w:szCs w:val="40"/>
-        </w:rPr>
-      </w:pPr>
-      <w:r>
-        <w:rPr>
-          <w:noProof/>
-        </w:rPr>
-        <w:drawing>
-          <wp:inline distT="0" distB="0" distL="0" distR="0" wp14:anchorId="71879717" wp14:editId="37EA5B82">
-            <wp:extent cx="5731510" cy="2482215"/>
-            <wp:effectExtent l="0" t="0" r="2540" b="0"/>
-            <wp:docPr id="193905590" name="Picture 1" descr="A diagram of a diagram&#10;&#10;Description automatically generated"/>
-            <wp:cNvGraphicFramePr>
-              <a:graphicFrameLocks xmlns:a="http://schemas.openxmlformats.org/drawingml/2006/main" noChangeAspect="1"/>
-            </wp:cNvGraphicFramePr>
-            <a:graphic xmlns:a="http://schemas.openxmlformats.org/drawingml/2006/main">
-              <a:graphicData uri="http://schemas.openxmlformats.org/drawingml/2006/picture">
-                <pic:pic xmlns:pic="http://schemas.openxmlformats.org/drawingml/2006/picture">
-                  <pic:nvPicPr>
-                    <pic:cNvPr id="193905590" name="Picture 1" descr="A diagram of a diagram&#10;&#10;Description automatically generated"/>
-                    <pic:cNvPicPr/>
-                  </pic:nvPicPr>
-                  <pic:blipFill>
-                    <a:blip r:embed="rId16"/>
-                    <a:stretch>
-                      <a:fillRect/>
-                    </a:stretch>
-                  </pic:blipFill>
-                  <pic:spPr>
-                    <a:xfrm>
-                      <a:off x="0" y="0"/>
-                      <a:ext cx="5731510" cy="2482215"/>
-                    </a:xfrm>
-                    <a:prstGeom prst="rect">
-                      <a:avLst/>
-                    </a:prstGeom>
-                  </pic:spPr>
-                </pic:pic>
-              </a:graphicData>
-            </a:graphic>
-          </wp:inline>
-        </w:drawing>
-      </w:r>
-    </w:p>
-    <w:p>
-      <w:r>
-        <w:t xml:space="preserve">Počas tohto procesu sa zobrazí celkový súhrn, v ktorom bude zobrazená vybraná vizualizácia, zoznam a počet materiálov, vybrané odberné miesta, jednotlivé ceny za materiály, dovoz a celková cena. Cieľom je získať celkový plán stavby na jednom mieste a </w:t>
-      </w:r>
-      <w:r>
-        <w:t>jednoducho</w:t>
-      </w:r>
-      <w:r>
-        <w:t xml:space="preserve"> upravovať zoznam </w:t>
-      </w:r>
-      <w:r>
-        <w:t>materiálov</w:t>
-      </w:r>
-      <w:r>
-        <w:t>. Výstupom sú informácie o celej stavte(vizualizácia, zoznam materiálov aj s cenami).</w:t>
-      </w:r>
-      <w:r>
-        <w:br w:type="page"/>
-      </w:r>
-    </w:p>
-    <w:p>
-      <w:pPr>
-        <w:rPr>
-          <w:b/>
-          <w:bCs/>
-          <w:sz w:val="40"/>
-          <w:szCs w:val="40"/>
-        </w:rPr>
-      </w:pPr>
-      <w:r>
-        <w:rPr>
-          <w:noProof/>
-        </w:rPr>
-        <w:lastRenderedPageBreak/>
-        <w:drawing>
-          <wp:anchor distT="0" distB="0" distL="114300" distR="114300" simplePos="0" relativeHeight="251658240" behindDoc="0" locked="0" layoutInCell="1" allowOverlap="1" wp14:anchorId="20A6FDBD" wp14:editId="6A61007F">
+          <wp:anchor distT="0" distB="0" distL="114300" distR="114300" simplePos="0" relativeHeight="251658240" behindDoc="0" locked="0" layoutInCell="1" allowOverlap="1" wp14:anchorId="20A6FDBD" wp14:editId="4D57A278">
             <wp:simplePos x="0" y="0"/>
             <wp:positionH relativeFrom="margin">
               <wp:align>left</wp:align>
@@ -1985,7 +1912,7 @@
                     <pic:cNvPicPr/>
                   </pic:nvPicPr>
                   <pic:blipFill>
-                    <a:blip r:embed="rId17" cstate="print">
+                    <a:blip r:embed="rId12" cstate="print">
                       <a:extLst>
                         <a:ext uri="{28A0092B-C50C-407E-A947-70E740481C1C}">
                           <a14:useLocalDpi xmlns:a14="http://schemas.microsoft.com/office/drawing/2010/main" val="0"/>
@@ -2113,7 +2040,7 @@
                     <pic:cNvPicPr/>
                   </pic:nvPicPr>
                   <pic:blipFill>
-                    <a:blip r:embed="rId18"/>
+                    <a:blip r:embed="rId13"/>
                     <a:stretch>
                       <a:fillRect/>
                     </a:stretch>
@@ -2164,7 +2091,7 @@
                     <pic:cNvPicPr/>
                   </pic:nvPicPr>
                   <pic:blipFill>
-                    <a:blip r:embed="rId19"/>
+                    <a:blip r:embed="rId14"/>
                     <a:stretch>
                       <a:fillRect/>
                     </a:stretch>
@@ -2215,7 +2142,7 @@
                     <pic:cNvPicPr/>
                   </pic:nvPicPr>
                   <pic:blipFill>
-                    <a:blip r:embed="rId20"/>
+                    <a:blip r:embed="rId15"/>
                     <a:stretch>
                       <a:fillRect/>
                     </a:stretch>
@@ -2266,7 +2193,7 @@
                     <pic:cNvPicPr/>
                   </pic:nvPicPr>
                   <pic:blipFill>
-                    <a:blip r:embed="rId21"/>
+                    <a:blip r:embed="rId16"/>
                     <a:stretch>
                       <a:fillRect/>
                     </a:stretch>
@@ -2306,7 +2233,7 @@
                     <pic:cNvPicPr/>
                   </pic:nvPicPr>
                   <pic:blipFill>
-                    <a:blip r:embed="rId22"/>
+                    <a:blip r:embed="rId17"/>
                     <a:stretch>
                       <a:fillRect/>
                     </a:stretch>
@@ -2365,7 +2292,6 @@
           <w:szCs w:val="40"/>
         </w:rPr>
       </w:pPr>
-      <w:proofErr w:type="spellStart"/>
       <w:r>
         <w:rPr>
           <w:b/>
@@ -2373,17 +2299,7 @@
           <w:sz w:val="40"/>
           <w:szCs w:val="40"/>
         </w:rPr>
-        <w:t>Class</w:t>
-      </w:r>
-      <w:proofErr w:type="spellEnd"/>
-      <w:r>
-        <w:rPr>
-          <w:b/>
-          <w:bCs/>
-          <w:sz w:val="40"/>
-          <w:szCs w:val="40"/>
-        </w:rPr>
-        <w:t xml:space="preserve"> Diagram</w:t>
+        <w:t>Class Diagram</w:t>
       </w:r>
     </w:p>
     <w:p>
@@ -2426,7 +2342,7 @@
                     </pic:cNvPicPr>
                   </pic:nvPicPr>
                   <pic:blipFill>
-                    <a:blip r:embed="rId23">
+                    <a:blip r:embed="rId18">
                       <a:extLst>
                         <a:ext uri="{28A0092B-C50C-407E-A947-70E740481C1C}">
                           <a14:useLocalDpi xmlns:a14="http://schemas.microsoft.com/office/drawing/2010/main" val="0"/>
@@ -2740,67 +2656,7 @@
           <w:kern w:val="0"/>
           <w14:ligatures w14:val="none"/>
         </w:rPr>
-        <w:t xml:space="preserve">- </w:t>
-      </w:r>
-      <w:proofErr w:type="spellStart"/>
-      <w:r>
-        <w:rPr>
-          <w:rFonts w:ascii="Aptos" w:eastAsia="Times New Roman" w:hAnsi="Aptos" w:cs="Times New Roman"/>
-          <w:color w:val="000000"/>
-          <w:kern w:val="0"/>
-          <w14:ligatures w14:val="none"/>
-        </w:rPr>
-        <w:t>pocet</w:t>
-      </w:r>
-      <w:proofErr w:type="spellEnd"/>
-      <w:r>
-        <w:rPr>
-          <w:rFonts w:ascii="Aptos" w:eastAsia="Times New Roman" w:hAnsi="Aptos" w:cs="Times New Roman"/>
-          <w:color w:val="000000"/>
-          <w:kern w:val="0"/>
-          <w14:ligatures w14:val="none"/>
-        </w:rPr>
-        <w:t xml:space="preserve"> </w:t>
-      </w:r>
-      <w:proofErr w:type="spellStart"/>
-      <w:r>
-        <w:rPr>
-          <w:rFonts w:ascii="Aptos" w:eastAsia="Times New Roman" w:hAnsi="Aptos" w:cs="Times New Roman"/>
-          <w:color w:val="000000"/>
-          <w:kern w:val="0"/>
-          <w14:ligatures w14:val="none"/>
-        </w:rPr>
-        <w:t>dveri</w:t>
-      </w:r>
-      <w:proofErr w:type="spellEnd"/>
-      <w:r>
-        <w:rPr>
-          <w:rFonts w:ascii="Aptos" w:eastAsia="Times New Roman" w:hAnsi="Aptos" w:cs="Times New Roman"/>
-          <w:color w:val="000000"/>
-          <w:kern w:val="0"/>
-          <w14:ligatures w14:val="none"/>
-        </w:rPr>
-        <w:t xml:space="preserve">, </w:t>
-      </w:r>
-      <w:proofErr w:type="spellStart"/>
-      <w:r>
-        <w:rPr>
-          <w:rFonts w:ascii="Aptos" w:eastAsia="Times New Roman" w:hAnsi="Aptos" w:cs="Times New Roman"/>
-          <w:color w:val="000000"/>
-          <w:kern w:val="0"/>
-          <w14:ligatures w14:val="none"/>
-        </w:rPr>
-        <w:t>pocet</w:t>
-      </w:r>
-      <w:proofErr w:type="spellEnd"/>
-      <w:r>
-        <w:rPr>
-          <w:rFonts w:ascii="Aptos" w:eastAsia="Times New Roman" w:hAnsi="Aptos" w:cs="Times New Roman"/>
-          <w:color w:val="000000"/>
-          <w:kern w:val="0"/>
-          <w14:ligatures w14:val="none"/>
-        </w:rPr>
-        <w:t xml:space="preserve"> okien, poloha, rozmer, typ</w:t>
+        <w:t>- pocet dveri, pocet okien, poloha, rozmer, typ</w:t>
       </w:r>
     </w:p>
     <w:p>
@@ -2856,27 +2712,7 @@
           <w:kern w:val="0"/>
           <w14:ligatures w14:val="none"/>
         </w:rPr>
-        <w:t xml:space="preserve"> - </w:t>
-      </w:r>
-      <w:proofErr w:type="spellStart"/>
-      <w:r>
-        <w:rPr>
-          <w:rFonts w:ascii="Aptos" w:eastAsia="Times New Roman" w:hAnsi="Aptos" w:cs="Times New Roman"/>
-          <w:color w:val="000000"/>
-          <w:kern w:val="0"/>
-          <w14:ligatures w14:val="none"/>
-        </w:rPr>
-        <w:t>pocet</w:t>
-      </w:r>
-      <w:proofErr w:type="spellEnd"/>
-      <w:r>
-        <w:rPr>
-          <w:rFonts w:ascii="Aptos" w:eastAsia="Times New Roman" w:hAnsi="Aptos" w:cs="Times New Roman"/>
-          <w:color w:val="000000"/>
-          <w:kern w:val="0"/>
-          <w14:ligatures w14:val="none"/>
-        </w:rPr>
-        <w:t xml:space="preserve"> izieb, poradie, typ</w:t>
+        <w:t xml:space="preserve"> - pocet izieb, poradie, typ</w:t>
       </w:r>
     </w:p>
     <w:p>
@@ -5187,18 +5023,18 @@
     <w:lsdException w:name="Unresolved Mention" w:semiHidden="1" w:unhideWhenUsed="1"/>
     <w:lsdException w:name="Smart Link" w:semiHidden="1" w:unhideWhenUsed="1"/>
   </w:latentStyles>
-  <w:style w:type="paragraph" w:default="1" w:styleId="Normlny">
+  <w:style w:type="paragraph" w:default="1" w:styleId="Normal">
     <w:name w:val="Normal"/>
     <w:qFormat/>
     <w:rPr>
       <w:lang w:val="sk-SK"/>
     </w:rPr>
   </w:style>
-  <w:style w:type="paragraph" w:styleId="Nadpis1">
+  <w:style w:type="paragraph" w:styleId="Heading1">
     <w:name w:val="heading 1"/>
-    <w:basedOn w:val="Normlny"/>
-    <w:next w:val="Normlny"/>
-    <w:link w:val="Nadpis1Char"/>
+    <w:basedOn w:val="Normal"/>
+    <w:next w:val="Normal"/>
+    <w:link w:val="Heading1Char"/>
     <w:uiPriority w:val="9"/>
     <w:qFormat/>
     <w:rsid w:val="002F2430"/>
@@ -5215,11 +5051,11 @@
       <w:szCs w:val="40"/>
     </w:rPr>
   </w:style>
-  <w:style w:type="paragraph" w:styleId="Nadpis2">
+  <w:style w:type="paragraph" w:styleId="Heading2">
     <w:name w:val="heading 2"/>
-    <w:basedOn w:val="Normlny"/>
-    <w:next w:val="Normlny"/>
-    <w:link w:val="Nadpis2Char"/>
+    <w:basedOn w:val="Normal"/>
+    <w:next w:val="Normal"/>
+    <w:link w:val="Heading2Char"/>
     <w:uiPriority w:val="9"/>
     <w:unhideWhenUsed/>
     <w:qFormat/>
@@ -5237,11 +5073,11 @@
       <w:szCs w:val="32"/>
     </w:rPr>
   </w:style>
-  <w:style w:type="paragraph" w:styleId="Nadpis3">
+  <w:style w:type="paragraph" w:styleId="Heading3">
     <w:name w:val="heading 3"/>
-    <w:basedOn w:val="Normlny"/>
-    <w:next w:val="Normlny"/>
-    <w:link w:val="Nadpis3Char"/>
+    <w:basedOn w:val="Normal"/>
+    <w:next w:val="Normal"/>
+    <w:link w:val="Heading3Char"/>
     <w:uiPriority w:val="9"/>
     <w:semiHidden/>
     <w:unhideWhenUsed/>
@@ -5260,11 +5096,11 @@
       <w:szCs w:val="28"/>
     </w:rPr>
   </w:style>
-  <w:style w:type="paragraph" w:styleId="Nadpis4">
+  <w:style w:type="paragraph" w:styleId="Heading4">
     <w:name w:val="heading 4"/>
-    <w:basedOn w:val="Normlny"/>
-    <w:next w:val="Normlny"/>
-    <w:link w:val="Nadpis4Char"/>
+    <w:basedOn w:val="Normal"/>
+    <w:next w:val="Normal"/>
+    <w:link w:val="Heading4Char"/>
     <w:uiPriority w:val="9"/>
     <w:semiHidden/>
     <w:unhideWhenUsed/>
@@ -5283,11 +5119,11 @@
       <w:color w:val="0F4761" w:themeColor="accent1" w:themeShade="BF"/>
     </w:rPr>
   </w:style>
-  <w:style w:type="paragraph" w:styleId="Nadpis5">
+  <w:style w:type="paragraph" w:styleId="Heading5">
     <w:name w:val="heading 5"/>
-    <w:basedOn w:val="Normlny"/>
-    <w:next w:val="Normlny"/>
-    <w:link w:val="Nadpis5Char"/>
+    <w:basedOn w:val="Normal"/>
+    <w:next w:val="Normal"/>
+    <w:link w:val="Heading5Char"/>
     <w:uiPriority w:val="9"/>
     <w:semiHidden/>
     <w:unhideWhenUsed/>
@@ -5304,11 +5140,11 @@
       <w:color w:val="0F4761" w:themeColor="accent1" w:themeShade="BF"/>
     </w:rPr>
   </w:style>
-  <w:style w:type="paragraph" w:styleId="Nadpis6">
+  <w:style w:type="paragraph" w:styleId="Heading6">
     <w:name w:val="heading 6"/>
-    <w:basedOn w:val="Normlny"/>
-    <w:next w:val="Normlny"/>
-    <w:link w:val="Nadpis6Char"/>
+    <w:basedOn w:val="Normal"/>
+    <w:next w:val="Normal"/>
+    <w:link w:val="Heading6Char"/>
     <w:uiPriority w:val="9"/>
     <w:semiHidden/>
     <w:unhideWhenUsed/>
@@ -5327,11 +5163,11 @@
       <w:color w:val="595959" w:themeColor="text1" w:themeTint="A6"/>
     </w:rPr>
   </w:style>
-  <w:style w:type="paragraph" w:styleId="Nadpis7">
+  <w:style w:type="paragraph" w:styleId="Heading7">
     <w:name w:val="heading 7"/>
-    <w:basedOn w:val="Normlny"/>
-    <w:next w:val="Normlny"/>
-    <w:link w:val="Nadpis7Char"/>
+    <w:basedOn w:val="Normal"/>
+    <w:next w:val="Normal"/>
+    <w:link w:val="Heading7Char"/>
     <w:uiPriority w:val="9"/>
     <w:semiHidden/>
     <w:unhideWhenUsed/>
@@ -5348,11 +5184,11 @@
       <w:color w:val="595959" w:themeColor="text1" w:themeTint="A6"/>
     </w:rPr>
   </w:style>
-  <w:style w:type="paragraph" w:styleId="Nadpis8">
+  <w:style w:type="paragraph" w:styleId="Heading8">
     <w:name w:val="heading 8"/>
-    <w:basedOn w:val="Normlny"/>
-    <w:next w:val="Normlny"/>
-    <w:link w:val="Nadpis8Char"/>
+    <w:basedOn w:val="Normal"/>
+    <w:next w:val="Normal"/>
+    <w:link w:val="Heading8Char"/>
     <w:uiPriority w:val="9"/>
     <w:semiHidden/>
     <w:unhideWhenUsed/>
@@ -5371,11 +5207,11 @@
       <w:color w:val="272727" w:themeColor="text1" w:themeTint="D8"/>
     </w:rPr>
   </w:style>
-  <w:style w:type="paragraph" w:styleId="Nadpis9">
+  <w:style w:type="paragraph" w:styleId="Heading9">
     <w:name w:val="heading 9"/>
-    <w:basedOn w:val="Normlny"/>
-    <w:next w:val="Normlny"/>
-    <w:link w:val="Nadpis9Char"/>
+    <w:basedOn w:val="Normal"/>
+    <w:next w:val="Normal"/>
+    <w:link w:val="Heading9Char"/>
     <w:uiPriority w:val="9"/>
     <w:semiHidden/>
     <w:unhideWhenUsed/>
@@ -5392,13 +5228,13 @@
       <w:color w:val="272727" w:themeColor="text1" w:themeTint="D8"/>
     </w:rPr>
   </w:style>
-  <w:style w:type="character" w:default="1" w:styleId="Predvolenpsmoodseku">
+  <w:style w:type="character" w:default="1" w:styleId="DefaultParagraphFont">
     <w:name w:val="Default Paragraph Font"/>
     <w:uiPriority w:val="1"/>
     <w:semiHidden/>
     <w:unhideWhenUsed/>
   </w:style>
-  <w:style w:type="table" w:default="1" w:styleId="Normlnatabuka">
+  <w:style w:type="table" w:default="1" w:styleId="TableNormal">
     <w:name w:val="Normal Table"/>
     <w:uiPriority w:val="99"/>
     <w:semiHidden/>
@@ -5413,16 +5249,16 @@
       </w:tblCellMar>
     </w:tblPr>
   </w:style>
-  <w:style w:type="numbering" w:default="1" w:styleId="Bezzoznamu">
+  <w:style w:type="numbering" w:default="1" w:styleId="NoList">
     <w:name w:val="No List"/>
     <w:uiPriority w:val="99"/>
     <w:semiHidden/>
     <w:unhideWhenUsed/>
   </w:style>
-  <w:style w:type="character" w:customStyle="1" w:styleId="Nadpis1Char">
-    <w:name w:val="Nadpis 1 Char"/>
-    <w:basedOn w:val="Predvolenpsmoodseku"/>
-    <w:link w:val="Nadpis1"/>
+  <w:style w:type="character" w:customStyle="1" w:styleId="Heading1Char">
+    <w:name w:val="Heading 1 Char"/>
+    <w:basedOn w:val="DefaultParagraphFont"/>
+    <w:link w:val="Heading1"/>
     <w:uiPriority w:val="9"/>
     <w:rsid w:val="002F2430"/>
     <w:rPr>
@@ -5432,10 +5268,10 @@
       <w:szCs w:val="40"/>
     </w:rPr>
   </w:style>
-  <w:style w:type="character" w:customStyle="1" w:styleId="Nadpis2Char">
-    <w:name w:val="Nadpis 2 Char"/>
-    <w:basedOn w:val="Predvolenpsmoodseku"/>
-    <w:link w:val="Nadpis2"/>
+  <w:style w:type="character" w:customStyle="1" w:styleId="Heading2Char">
+    <w:name w:val="Heading 2 Char"/>
+    <w:basedOn w:val="DefaultParagraphFont"/>
+    <w:link w:val="Heading2"/>
     <w:uiPriority w:val="9"/>
     <w:rsid w:val="002F2430"/>
     <w:rPr>
@@ -5445,10 +5281,10 @@
       <w:szCs w:val="32"/>
     </w:rPr>
   </w:style>
-  <w:style w:type="character" w:customStyle="1" w:styleId="Nadpis3Char">
-    <w:name w:val="Nadpis 3 Char"/>
-    <w:basedOn w:val="Predvolenpsmoodseku"/>
-    <w:link w:val="Nadpis3"/>
+  <w:style w:type="character" w:customStyle="1" w:styleId="Heading3Char">
+    <w:name w:val="Heading 3 Char"/>
+    <w:basedOn w:val="DefaultParagraphFont"/>
+    <w:link w:val="Heading3"/>
     <w:uiPriority w:val="9"/>
     <w:semiHidden/>
     <w:rsid w:val="002F2430"/>
@@ -5459,10 +5295,10 @@
       <w:szCs w:val="28"/>
     </w:rPr>
   </w:style>
-  <w:style w:type="character" w:customStyle="1" w:styleId="Nadpis4Char">
-    <w:name w:val="Nadpis 4 Char"/>
-    <w:basedOn w:val="Predvolenpsmoodseku"/>
-    <w:link w:val="Nadpis4"/>
+  <w:style w:type="character" w:customStyle="1" w:styleId="Heading4Char">
+    <w:name w:val="Heading 4 Char"/>
+    <w:basedOn w:val="DefaultParagraphFont"/>
+    <w:link w:val="Heading4"/>
     <w:uiPriority w:val="9"/>
     <w:semiHidden/>
     <w:rsid w:val="002F2430"/>
@@ -5473,10 +5309,10 @@
       <w:color w:val="0F4761" w:themeColor="accent1" w:themeShade="BF"/>
     </w:rPr>
   </w:style>
-  <w:style w:type="character" w:customStyle="1" w:styleId="Nadpis5Char">
-    <w:name w:val="Nadpis 5 Char"/>
-    <w:basedOn w:val="Predvolenpsmoodseku"/>
-    <w:link w:val="Nadpis5"/>
+  <w:style w:type="character" w:customStyle="1" w:styleId="Heading5Char">
+    <w:name w:val="Heading 5 Char"/>
+    <w:basedOn w:val="DefaultParagraphFont"/>
+    <w:link w:val="Heading5"/>
     <w:uiPriority w:val="9"/>
     <w:semiHidden/>
     <w:rsid w:val="002F2430"/>
@@ -5485,10 +5321,10 @@
       <w:color w:val="0F4761" w:themeColor="accent1" w:themeShade="BF"/>
     </w:rPr>
   </w:style>
-  <w:style w:type="character" w:customStyle="1" w:styleId="Nadpis6Char">
-    <w:name w:val="Nadpis 6 Char"/>
-    <w:basedOn w:val="Predvolenpsmoodseku"/>
-    <w:link w:val="Nadpis6"/>
+  <w:style w:type="character" w:customStyle="1" w:styleId="Heading6Char">
+    <w:name w:val="Heading 6 Char"/>
+    <w:basedOn w:val="DefaultParagraphFont"/>
+    <w:link w:val="Heading6"/>
     <w:uiPriority w:val="9"/>
     <w:semiHidden/>
     <w:rsid w:val="002F2430"/>
@@ -5499,10 +5335,10 @@
       <w:color w:val="595959" w:themeColor="text1" w:themeTint="A6"/>
     </w:rPr>
   </w:style>
-  <w:style w:type="character" w:customStyle="1" w:styleId="Nadpis7Char">
-    <w:name w:val="Nadpis 7 Char"/>
-    <w:basedOn w:val="Predvolenpsmoodseku"/>
-    <w:link w:val="Nadpis7"/>
+  <w:style w:type="character" w:customStyle="1" w:styleId="Heading7Char">
+    <w:name w:val="Heading 7 Char"/>
+    <w:basedOn w:val="DefaultParagraphFont"/>
+    <w:link w:val="Heading7"/>
     <w:uiPriority w:val="9"/>
     <w:semiHidden/>
     <w:rsid w:val="002F2430"/>
@@ -5511,10 +5347,10 @@
       <w:color w:val="595959" w:themeColor="text1" w:themeTint="A6"/>
     </w:rPr>
   </w:style>
-  <w:style w:type="character" w:customStyle="1" w:styleId="Nadpis8Char">
-    <w:name w:val="Nadpis 8 Char"/>
-    <w:basedOn w:val="Predvolenpsmoodseku"/>
-    <w:link w:val="Nadpis8"/>
+  <w:style w:type="character" w:customStyle="1" w:styleId="Heading8Char">
+    <w:name w:val="Heading 8 Char"/>
+    <w:basedOn w:val="DefaultParagraphFont"/>
+    <w:link w:val="Heading8"/>
     <w:uiPriority w:val="9"/>
     <w:semiHidden/>
     <w:rsid w:val="002F2430"/>
@@ -5525,10 +5361,10 @@
       <w:color w:val="272727" w:themeColor="text1" w:themeTint="D8"/>
     </w:rPr>
   </w:style>
-  <w:style w:type="character" w:customStyle="1" w:styleId="Nadpis9Char">
-    <w:name w:val="Nadpis 9 Char"/>
-    <w:basedOn w:val="Predvolenpsmoodseku"/>
-    <w:link w:val="Nadpis9"/>
+  <w:style w:type="character" w:customStyle="1" w:styleId="Heading9Char">
+    <w:name w:val="Heading 9 Char"/>
+    <w:basedOn w:val="DefaultParagraphFont"/>
+    <w:link w:val="Heading9"/>
     <w:uiPriority w:val="9"/>
     <w:semiHidden/>
     <w:rsid w:val="002F2430"/>
@@ -5537,11 +5373,11 @@
       <w:color w:val="272727" w:themeColor="text1" w:themeTint="D8"/>
     </w:rPr>
   </w:style>
-  <w:style w:type="paragraph" w:styleId="Nzov">
+  <w:style w:type="paragraph" w:styleId="Title">
     <w:name w:val="Title"/>
-    <w:basedOn w:val="Normlny"/>
-    <w:next w:val="Normlny"/>
-    <w:link w:val="NzovChar"/>
+    <w:basedOn w:val="Normal"/>
+    <w:next w:val="Normal"/>
+    <w:link w:val="TitleChar"/>
     <w:uiPriority w:val="10"/>
     <w:qFormat/>
     <w:rsid w:val="002F2430"/>
@@ -5557,10 +5393,10 @@
       <w:szCs w:val="56"/>
     </w:rPr>
   </w:style>
-  <w:style w:type="character" w:customStyle="1" w:styleId="NzovChar">
-    <w:name w:val="Názov Char"/>
-    <w:basedOn w:val="Predvolenpsmoodseku"/>
-    <w:link w:val="Nzov"/>
+  <w:style w:type="character" w:customStyle="1" w:styleId="TitleChar">
+    <w:name w:val="Title Char"/>
+    <w:basedOn w:val="DefaultParagraphFont"/>
+    <w:link w:val="Title"/>
     <w:uiPriority w:val="10"/>
     <w:rsid w:val="002F2430"/>
     <w:rPr>
@@ -5571,11 +5407,11 @@
       <w:szCs w:val="56"/>
     </w:rPr>
   </w:style>
-  <w:style w:type="paragraph" w:styleId="Podtitul">
+  <w:style w:type="paragraph" w:styleId="Subtitle">
     <w:name w:val="Subtitle"/>
-    <w:basedOn w:val="Normlny"/>
-    <w:next w:val="Normlny"/>
-    <w:link w:val="PodtitulChar"/>
+    <w:basedOn w:val="Normal"/>
+    <w:next w:val="Normal"/>
+    <w:link w:val="SubtitleChar"/>
     <w:uiPriority w:val="11"/>
     <w:qFormat/>
     <w:rsid w:val="002F2430"/>
@@ -5592,10 +5428,10 @@
       <w:szCs w:val="28"/>
     </w:rPr>
   </w:style>
-  <w:style w:type="character" w:customStyle="1" w:styleId="PodtitulChar">
-    <w:name w:val="Podtitul Char"/>
-    <w:basedOn w:val="Predvolenpsmoodseku"/>
-    <w:link w:val="Podtitul"/>
+  <w:style w:type="character" w:customStyle="1" w:styleId="SubtitleChar">
+    <w:name w:val="Subtitle Char"/>
+    <w:basedOn w:val="DefaultParagraphFont"/>
+    <w:link w:val="Subtitle"/>
     <w:uiPriority w:val="11"/>
     <w:rsid w:val="002F2430"/>
     <w:rPr>
@@ -5606,11 +5442,11 @@
       <w:szCs w:val="28"/>
     </w:rPr>
   </w:style>
-  <w:style w:type="paragraph" w:styleId="Citcia">
+  <w:style w:type="paragraph" w:styleId="Quote">
     <w:name w:val="Quote"/>
-    <w:basedOn w:val="Normlny"/>
-    <w:next w:val="Normlny"/>
-    <w:link w:val="CitciaChar"/>
+    <w:basedOn w:val="Normal"/>
+    <w:next w:val="Normal"/>
+    <w:link w:val="QuoteChar"/>
     <w:uiPriority w:val="29"/>
     <w:qFormat/>
     <w:rsid w:val="002F2430"/>
@@ -5624,10 +5460,10 @@
       <w:color w:val="404040" w:themeColor="text1" w:themeTint="BF"/>
     </w:rPr>
   </w:style>
-  <w:style w:type="character" w:customStyle="1" w:styleId="CitciaChar">
-    <w:name w:val="Citácia Char"/>
-    <w:basedOn w:val="Predvolenpsmoodseku"/>
-    <w:link w:val="Citcia"/>
+  <w:style w:type="character" w:customStyle="1" w:styleId="QuoteChar">
+    <w:name w:val="Quote Char"/>
+    <w:basedOn w:val="DefaultParagraphFont"/>
+    <w:link w:val="Quote"/>
     <w:uiPriority w:val="29"/>
     <w:rsid w:val="002F2430"/>
     <w:rPr>
@@ -5636,9 +5472,9 @@
       <w:color w:val="404040" w:themeColor="text1" w:themeTint="BF"/>
     </w:rPr>
   </w:style>
-  <w:style w:type="paragraph" w:styleId="Odsekzoznamu">
+  <w:style w:type="paragraph" w:styleId="ListParagraph">
     <w:name w:val="List Paragraph"/>
-    <w:basedOn w:val="Normlny"/>
+    <w:basedOn w:val="Normal"/>
     <w:uiPriority w:val="34"/>
     <w:qFormat/>
     <w:rsid w:val="002F2430"/>
@@ -5647,9 +5483,9 @@
       <w:contextualSpacing/>
     </w:pPr>
   </w:style>
-  <w:style w:type="character" w:styleId="Intenzvnezvraznenie">
+  <w:style w:type="character" w:styleId="IntenseEmphasis">
     <w:name w:val="Intense Emphasis"/>
-    <w:basedOn w:val="Predvolenpsmoodseku"/>
+    <w:basedOn w:val="DefaultParagraphFont"/>
     <w:uiPriority w:val="21"/>
     <w:qFormat/>
     <w:rsid w:val="002F2430"/>
@@ -5659,11 +5495,11 @@
       <w:color w:val="0F4761" w:themeColor="accent1" w:themeShade="BF"/>
     </w:rPr>
   </w:style>
-  <w:style w:type="paragraph" w:styleId="Zvraznencitcia">
+  <w:style w:type="paragraph" w:styleId="IntenseQuote">
     <w:name w:val="Intense Quote"/>
-    <w:basedOn w:val="Normlny"/>
-    <w:next w:val="Normlny"/>
-    <w:link w:val="ZvraznencitciaChar"/>
+    <w:basedOn w:val="Normal"/>
+    <w:next w:val="Normal"/>
+    <w:link w:val="IntenseQuoteChar"/>
     <w:uiPriority w:val="30"/>
     <w:qFormat/>
     <w:rsid w:val="002F2430"/>
@@ -5682,10 +5518,10 @@
       <w:color w:val="0F4761" w:themeColor="accent1" w:themeShade="BF"/>
     </w:rPr>
   </w:style>
-  <w:style w:type="character" w:customStyle="1" w:styleId="ZvraznencitciaChar">
-    <w:name w:val="Zvýraznená citácia Char"/>
-    <w:basedOn w:val="Predvolenpsmoodseku"/>
-    <w:link w:val="Zvraznencitcia"/>
+  <w:style w:type="character" w:customStyle="1" w:styleId="IntenseQuoteChar">
+    <w:name w:val="Intense Quote Char"/>
+    <w:basedOn w:val="DefaultParagraphFont"/>
+    <w:link w:val="IntenseQuote"/>
     <w:uiPriority w:val="30"/>
     <w:rsid w:val="002F2430"/>
     <w:rPr>
@@ -5694,9 +5530,9 @@
       <w:color w:val="0F4761" w:themeColor="accent1" w:themeShade="BF"/>
     </w:rPr>
   </w:style>
-  <w:style w:type="character" w:styleId="Zvraznenodkaz">
+  <w:style w:type="character" w:styleId="IntenseReference">
     <w:name w:val="Intense Reference"/>
-    <w:basedOn w:val="Predvolenpsmoodseku"/>
+    <w:basedOn w:val="DefaultParagraphFont"/>
     <w:uiPriority w:val="32"/>
     <w:qFormat/>
     <w:rsid w:val="002F2430"/>
@@ -5708,9 +5544,9 @@
       <w:spacing w:val="5"/>
     </w:rPr>
   </w:style>
-  <w:style w:type="paragraph" w:styleId="Normlnywebov">
+  <w:style w:type="paragraph" w:styleId="NormalWeb">
     <w:name w:val="Normal (Web)"/>
-    <w:basedOn w:val="Normlny"/>
+    <w:basedOn w:val="Normal"/>
     <w:uiPriority w:val="99"/>
     <w:unhideWhenUsed/>
     <w:rsid w:val="00F83390"/>
@@ -5724,9 +5560,9 @@
       <w14:ligatures w14:val="none"/>
     </w:rPr>
   </w:style>
-  <w:style w:type="character" w:styleId="Vrazn">
+  <w:style w:type="character" w:styleId="Strong">
     <w:name w:val="Strong"/>
-    <w:basedOn w:val="Predvolenpsmoodseku"/>
+    <w:basedOn w:val="DefaultParagraphFont"/>
     <w:uiPriority w:val="22"/>
     <w:qFormat/>
     <w:rsid w:val="004D182D"/>

</xml_diff>